<commit_message>
cambio el formato del archivo
</commit_message>
<xml_diff>
--- a/Sprint1_Equipo_ Proyecto_C3_MinTIC.docx
+++ b/Sprint1_Equipo_ Proyecto_C3_MinTIC.docx
@@ -7,10 +7,16 @@
         <w:jc w:val="center"/>
       </w:pPr>
       <w:r>
-        <w:t xml:space="preserve">Grupo Proyecto C3 </w:t>
-      </w:r>
-      <w:r>
-        <w:t>Min TIC</w:t>
+        <w:t>Equipo Grupo-S-</w:t>
+      </w:r>
+      <w:r>
+        <w:t xml:space="preserve"> M</w:t>
+      </w:r>
+      <w:r>
+        <w:t>IN</w:t>
+      </w:r>
+      <w:r>
+        <w:t>TIC</w:t>
       </w:r>
     </w:p>
     <w:p>
@@ -26,30 +32,12 @@
     <w:p/>
     <w:p>
       <w:r>
-        <w:t xml:space="preserve">1 - Juan Pablo </w:t>
-      </w:r>
-      <w:r>
-        <w:t>Martínez</w:t>
-      </w:r>
-      <w:r>
-        <w:t xml:space="preserve"> Murillo - Rol - Desarrollador.</w:t>
-      </w:r>
-    </w:p>
-    <w:p>
-      <w:r>
-        <w:t xml:space="preserve">2 - Pedro Baruc </w:t>
-      </w:r>
-      <w:r>
-        <w:t>Azgad</w:t>
-      </w:r>
-      <w:r>
-        <w:t xml:space="preserve"> De J </w:t>
-      </w:r>
-      <w:r>
-        <w:t>García</w:t>
-      </w:r>
-      <w:r>
-        <w:t xml:space="preserve"> - Rol - Analista.</w:t>
+        <w:t>1 - Juan Pablo Martínez Murillo - Rol - Desarrollador.</w:t>
+      </w:r>
+    </w:p>
+    <w:p>
+      <w:r>
+        <w:t>2 - Pedro Baruc Azgad De J García - Rol - Analista.</w:t>
       </w:r>
     </w:p>
     <w:p>
@@ -74,13 +62,7 @@
         <w:rPr>
           <w:lang w:val="en-US"/>
         </w:rPr>
-        <w:t xml:space="preserve"> </w:t>
-      </w:r>
-      <w:r>
-        <w:rPr>
-          <w:lang w:val="en-US"/>
-        </w:rPr>
-        <w:t>Rol</w:t>
+        <w:t xml:space="preserve"> Rol</w:t>
       </w:r>
       <w:r>
         <w:rPr>
@@ -639,6 +621,7 @@
   <w:style w:type="character" w:default="1" w:styleId="Fuentedeprrafopredeter">
     <w:name w:val="Default Paragraph Font"/>
     <w:uiPriority w:val="1"/>
+    <w:semiHidden/>
     <w:unhideWhenUsed/>
   </w:style>
   <w:style w:type="table" w:default="1" w:styleId="Tablanormal">

</xml_diff>